<commit_message>
Fix of some names
</commit_message>
<xml_diff>
--- a/reports/Student #4/04 - Requirements - Student #4 Second.docx
+++ b/reports/Student #4/04 - Requirements - Student #4 Second.docx
@@ -248,14 +248,14 @@
                     <w:rFonts w:asciiTheme="majorHAnsi" w:hAnsiTheme="majorHAnsi" w:cstheme="majorBidi"/>
                     <w:lang w:val="pt-PT"/>
                   </w:rPr>
-                  <w:t xml:space="preserve"> https://github.com/ManunGar/Acme-ANS-D0</w:t>
+                  <w:t xml:space="preserve"> https://github.com/ManunGar/Acme-ANS-</w:t>
                 </w:r>
                 <w:r>
                   <w:rPr>
                     <w:rFonts w:asciiTheme="majorHAnsi" w:hAnsiTheme="majorHAnsi" w:cstheme="majorBidi"/>
                     <w:lang w:val="pt-PT"/>
                   </w:rPr>
-                  <w:t>5</w:t>
+                  <w:t>C2</w:t>
                 </w:r>
                 <w:r>
                   <w:rPr>
@@ -10666,6 +10666,7 @@
     <w:rsid w:val="00935927"/>
     <w:rsid w:val="00953D97"/>
     <w:rsid w:val="00993521"/>
+    <w:rsid w:val="009B1194"/>
     <w:rsid w:val="009F68FD"/>
     <w:rsid w:val="00A222AC"/>
     <w:rsid w:val="00A77441"/>
@@ -10679,6 +10680,7 @@
     <w:rsid w:val="00D00085"/>
     <w:rsid w:val="00D04804"/>
     <w:rsid w:val="00D72CB9"/>
+    <w:rsid w:val="00DC7138"/>
     <w:rsid w:val="00E25325"/>
     <w:rsid w:val="00E92EF0"/>
     <w:rsid w:val="00E955A7"/>

</xml_diff>